<commit_message>
Small textual change to Case Study - An enhanced user experience
</commit_message>
<xml_diff>
--- a/docs/Case Study - An enhanced user experience.docx
+++ b/docs/Case Study - An enhanced user experience.docx
@@ -1,6 +1,6 @@
 
 <file path=word/document.xml><?xml version="1.0" encoding="utf-8"?>
-<w:document xmlns:wpc="http://schemas.microsoft.com/office/word/2010/wordprocessingCanvas" xmlns:cx="http://schemas.microsoft.com/office/drawing/2014/chartex" xmlns:cx1="http://schemas.microsoft.com/office/drawing/2015/9/8/chartex" xmlns:cx2="http://schemas.microsoft.com/office/drawing/2015/10/21/chartex" xmlns:cx3="http://schemas.microsoft.com/office/drawing/2016/5/9/chartex" xmlns:cx4="http://schemas.microsoft.com/office/drawing/2016/5/10/chartex" xmlns:cx5="http://schemas.microsoft.com/office/drawing/2016/5/11/chartex" xmlns:cx6="http://schemas.microsoft.com/office/drawing/2016/5/12/chartex" xmlns:cx7="http://schemas.microsoft.com/office/drawing/2016/5/13/chartex" xmlns:cx8="http://schemas.microsoft.com/office/drawing/2016/5/14/chartex" xmlns:mc="http://schemas.openxmlformats.org/markup-compatibility/2006" xmlns:aink="http://schemas.microsoft.com/office/drawing/2016/ink" xmlns:am3d="http://schemas.microsoft.com/office/drawing/2017/model3d" xmlns:o="urn:schemas-microsoft-com:office:office" xmlns:r="http://schemas.openxmlformats.org/officeDocument/2006/relationships" xmlns:m="http://schemas.openxmlformats.org/officeDocument/2006/math" xmlns:v="urn:schemas-microsoft-com:vml" xmlns:wp14="http://schemas.microsoft.com/office/word/2010/wordprocessingDrawing" xmlns:wp="http://schemas.openxmlformats.org/drawingml/2006/wordprocessingDrawing" xmlns:w10="urn:schemas-microsoft-com:office:word" xmlns:w="http://schemas.openxmlformats.org/wordprocessingml/2006/main" xmlns:w14="http://schemas.microsoft.com/office/word/2010/wordml" xmlns:w15="http://schemas.microsoft.com/office/word/2012/wordml" xmlns:w16cex="http://schemas.microsoft.com/office/word/2018/wordml/cex" xmlns:w16cid="http://schemas.microsoft.com/office/word/2016/wordml/cid" xmlns:w16="http://schemas.microsoft.com/office/word/2018/wordml" xmlns:w16sdtdh="http://schemas.microsoft.com/office/word/2020/wordml/sdtdatahash" xmlns:w16se="http://schemas.microsoft.com/office/word/2015/wordml/symex" xmlns:wpg="http://schemas.microsoft.com/office/word/2010/wordprocessingGroup" xmlns:wpi="http://schemas.microsoft.com/office/word/2010/wordprocessingInk" xmlns:wne="http://schemas.microsoft.com/office/word/2006/wordml" xmlns:wps="http://schemas.microsoft.com/office/word/2010/wordprocessingShape" mc:Ignorable="w14 w15 w16se w16cid w16 w16cex w16sdtdh wp14">
+<w:document xmlns:wpc="http://schemas.microsoft.com/office/word/2010/wordprocessingCanvas" xmlns:cx="http://schemas.microsoft.com/office/drawing/2014/chartex" xmlns:cx1="http://schemas.microsoft.com/office/drawing/2015/9/8/chartex" xmlns:cx2="http://schemas.microsoft.com/office/drawing/2015/10/21/chartex" xmlns:cx3="http://schemas.microsoft.com/office/drawing/2016/5/9/chartex" xmlns:cx4="http://schemas.microsoft.com/office/drawing/2016/5/10/chartex" xmlns:cx5="http://schemas.microsoft.com/office/drawing/2016/5/11/chartex" xmlns:cx6="http://schemas.microsoft.com/office/drawing/2016/5/12/chartex" xmlns:cx7="http://schemas.microsoft.com/office/drawing/2016/5/13/chartex" xmlns:cx8="http://schemas.microsoft.com/office/drawing/2016/5/14/chartex" xmlns:mc="http://schemas.openxmlformats.org/markup-compatibility/2006" xmlns:aink="http://schemas.microsoft.com/office/drawing/2016/ink" xmlns:am3d="http://schemas.microsoft.com/office/drawing/2017/model3d" xmlns:o="urn:schemas-microsoft-com:office:office" xmlns:oel="http://schemas.microsoft.com/office/2019/extlst" xmlns:r="http://schemas.openxmlformats.org/officeDocument/2006/relationships" xmlns:m="http://schemas.openxmlformats.org/officeDocument/2006/math" xmlns:v="urn:schemas-microsoft-com:vml" xmlns:wp14="http://schemas.microsoft.com/office/word/2010/wordprocessingDrawing" xmlns:wp="http://schemas.openxmlformats.org/drawingml/2006/wordprocessingDrawing" xmlns:w10="urn:schemas-microsoft-com:office:word" xmlns:w="http://schemas.openxmlformats.org/wordprocessingml/2006/main" xmlns:w14="http://schemas.microsoft.com/office/word/2010/wordml" xmlns:w15="http://schemas.microsoft.com/office/word/2012/wordml" xmlns:w16cex="http://schemas.microsoft.com/office/word/2018/wordml/cex" xmlns:w16cid="http://schemas.microsoft.com/office/word/2016/wordml/cid" xmlns:w16="http://schemas.microsoft.com/office/word/2018/wordml" xmlns:w16sdtdh="http://schemas.microsoft.com/office/word/2020/wordml/sdtdatahash" xmlns:w16se="http://schemas.microsoft.com/office/word/2015/wordml/symex" xmlns:wpg="http://schemas.microsoft.com/office/word/2010/wordprocessingGroup" xmlns:wpi="http://schemas.microsoft.com/office/word/2010/wordprocessingInk" xmlns:wne="http://schemas.microsoft.com/office/word/2006/wordml" xmlns:wps="http://schemas.microsoft.com/office/word/2010/wordprocessingShape" mc:Ignorable="w14 w15 w16se w16cid w16 w16cex w16sdtdh wp14">
   <w:body>
     <w:p>
       <w:pPr>
@@ -96,13 +96,16 @@
         <w:t>a</w:t>
       </w:r>
       <w:r>
-        <w:t>n initial set</w:t>
-      </w:r>
-      <w:r>
-        <w:t xml:space="preserve"> of </w:t>
-      </w:r>
-      <w:r>
-        <w:t xml:space="preserve">5 </w:t>
+        <w:t xml:space="preserve"> </w:t>
+      </w:r>
+      <w:r>
+        <w:t>n</w:t>
+      </w:r>
+      <w:r>
+        <w:t>umber of</w:t>
+      </w:r>
+      <w:r>
+        <w:t xml:space="preserve"> </w:t>
       </w:r>
       <w:r>
         <w:t>effects pedals.</w:t>
@@ -124,15 +127,7 @@
         <w:t xml:space="preserve"> where my work is available for review</w:t>
       </w:r>
       <w:r>
-        <w:t xml:space="preserve"> and the plugins, available as VST3 and Audio Units, as well as </w:t>
-      </w:r>
-      <w:proofErr w:type="spellStart"/>
-      <w:r>
-        <w:t>presets</w:t>
-      </w:r>
-      <w:proofErr w:type="spellEnd"/>
-      <w:r>
-        <w:t xml:space="preserve"> and user guides, can be downloaded</w:t>
+        <w:t xml:space="preserve"> and the plugins, available as VST3 and Audio Units, as well as presets and user guides, can be downloaded</w:t>
       </w:r>
       <w:r>
         <w:t>.</w:t>
@@ -150,19 +145,25 @@
         <w:t xml:space="preserve"> a screenshot of each of the effects currently available.</w:t>
       </w:r>
       <w:r>
-        <w:t xml:space="preserve"> The most recent release is v</w:t>
-      </w:r>
-      <w:r>
-        <w:t>2</w:t>
-      </w:r>
-      <w:r>
-        <w:t>.0.</w:t>
-      </w:r>
-      <w:r>
-        <w:t>0</w:t>
-      </w:r>
-      <w:r>
-        <w:t>, here:</w:t>
+        <w:t xml:space="preserve"> </w:t>
+      </w:r>
+      <w:r>
+        <w:t>R</w:t>
+      </w:r>
+      <w:r>
+        <w:t>elease</w:t>
+      </w:r>
+      <w:r>
+        <w:t>s</w:t>
+      </w:r>
+      <w:r>
+        <w:t xml:space="preserve"> </w:t>
+      </w:r>
+      <w:r>
+        <w:t xml:space="preserve">available to download </w:t>
+      </w:r>
+      <w:r>
+        <w:t>here:</w:t>
       </w:r>
     </w:p>
     <w:p>
@@ -171,7 +172,7 @@
           <w:rPr>
             <w:rStyle w:val="Hyperlink"/>
           </w:rPr>
-          <w:t>https://github.com/DoomyDwyer/ASPiKProjects/releases/tag/2.0.0</w:t>
+          <w:t>https://github.com/DoomyDwyer/ASPiKProjects/releases</w:t>
         </w:r>
       </w:hyperlink>
     </w:p>
@@ -180,13 +181,8 @@
         <w:t>All GUI design was done in the open-source graphics design tools GIMP &amp; Inkscape</w:t>
       </w:r>
       <w:r>
-        <w:t xml:space="preserve">, and the knobs were created using </w:t>
-      </w:r>
-      <w:proofErr w:type="spellStart"/>
-      <w:r>
-        <w:t>JKnobMan</w:t>
-      </w:r>
-      <w:proofErr w:type="spellEnd"/>
+        <w:t>, and the knobs were created using JKnobMan</w:t>
+      </w:r>
       <w:r>
         <w:t>.</w:t>
       </w:r>
@@ -196,13 +192,8 @@
       <w:r>
         <w:t xml:space="preserve">open-source </w:t>
       </w:r>
-      <w:proofErr w:type="spellStart"/>
-      <w:r>
-        <w:t>ASPiK</w:t>
-      </w:r>
-      <w:proofErr w:type="spellEnd"/>
-      <w:r>
-        <w:t xml:space="preserve"> framework</w:t>
+      <w:r>
+        <w:t>ASPiK framework</w:t>
       </w:r>
       <w:r>
         <w:rPr>
@@ -321,21 +312,8 @@
       <w:r>
         <w:t xml:space="preserve">The </w:t>
       </w:r>
-      <w:proofErr w:type="spellStart"/>
-      <w:r>
-        <w:t>CKickButton</w:t>
-      </w:r>
-      <w:proofErr w:type="spellEnd"/>
-      <w:r>
-        <w:t xml:space="preserve"> control acts as a momentary </w:t>
-      </w:r>
-      <w:proofErr w:type="gramStart"/>
-      <w:r>
-        <w:t>On</w:t>
-      </w:r>
-      <w:proofErr w:type="gramEnd"/>
-      <w:r>
-        <w:t xml:space="preserve">/Off switch – the linked </w:t>
+      <w:r>
+        <w:t xml:space="preserve">CKickButton control acts as a momentary On/Off switch – the linked </w:t>
       </w:r>
       <w:r>
         <w:t>c</w:t>
@@ -400,21 +378,8 @@
       <w:r>
         <w:t xml:space="preserve">The </w:t>
       </w:r>
-      <w:proofErr w:type="spellStart"/>
-      <w:r>
-        <w:t>COnOffButton</w:t>
-      </w:r>
-      <w:proofErr w:type="spellEnd"/>
-      <w:r>
-        <w:t xml:space="preserve"> reacts to click events, </w:t>
-      </w:r>
-      <w:proofErr w:type="gramStart"/>
-      <w:r>
-        <w:t>i.e.</w:t>
-      </w:r>
-      <w:proofErr w:type="gramEnd"/>
-      <w:r>
-        <w:t xml:space="preserve"> the mouse down</w:t>
+      <w:r>
+        <w:t>COnOffButton reacts to click events, i.e. the mouse down</w:t>
       </w:r>
       <w:r>
         <w:t xml:space="preserve"> only</w:t>
@@ -431,30 +396,17 @@
         <w:t>I opted to encapsulate both the kick switch</w:t>
       </w:r>
       <w:r>
-        <w:t xml:space="preserve">, defined as a </w:t>
-      </w:r>
-      <w:proofErr w:type="spellStart"/>
-      <w:r>
-        <w:t>CKickButton</w:t>
-      </w:r>
-      <w:proofErr w:type="spellEnd"/>
-      <w:r>
-        <w:t>,</w:t>
+        <w:t>, defined as a CKickButton,</w:t>
       </w:r>
       <w:r>
         <w:t xml:space="preserve"> and the status LED</w:t>
       </w:r>
       <w:r>
-        <w:t xml:space="preserve">, a </w:t>
-      </w:r>
-      <w:proofErr w:type="spellStart"/>
-      <w:r>
-        <w:t>COnOff</w:t>
+        <w:t>, a COnOff</w:t>
       </w:r>
       <w:r>
         <w:t>Button</w:t>
       </w:r>
-      <w:proofErr w:type="spellEnd"/>
       <w:r>
         <w:t>, with it</w:t>
       </w:r>
@@ -511,7 +463,6 @@
         <w:lastRenderedPageBreak/>
         <w:t xml:space="preserve">configured to use the sub-controller in the plugin’s </w:t>
       </w:r>
-      <w:proofErr w:type="spellStart"/>
       <w:r>
         <w:rPr>
           <w:rFonts w:ascii="Lucida Console" w:hAnsi="Lucida Console"/>
@@ -520,7 +471,6 @@
         </w:rPr>
         <w:t>PluginGUI.uidesc</w:t>
       </w:r>
-      <w:proofErr w:type="spellEnd"/>
       <w:r>
         <w:t>.</w:t>
       </w:r>
@@ -532,7 +482,6 @@
       <w:r>
         <w:t xml:space="preserve">The </w:t>
       </w:r>
-      <w:proofErr w:type="spellStart"/>
       <w:r>
         <w:rPr>
           <w:rFonts w:ascii="Lucida Console" w:hAnsi="Lucida Console"/>
@@ -541,11 +490,9 @@
         </w:rPr>
         <w:t>KickSwitchController</w:t>
       </w:r>
-      <w:proofErr w:type="spellEnd"/>
       <w:r>
         <w:t xml:space="preserve"> class, an implementation of the VSTGUI </w:t>
       </w:r>
-      <w:proofErr w:type="spellStart"/>
       <w:r>
         <w:rPr>
           <w:rFonts w:ascii="Lucida Console" w:hAnsi="Lucida Console"/>
@@ -554,14 +501,12 @@
         </w:rPr>
         <w:t>IController</w:t>
       </w:r>
-      <w:proofErr w:type="spellEnd"/>
       <w:r>
         <w:t xml:space="preserve"> interface, </w:t>
       </w:r>
       <w:r>
         <w:t xml:space="preserve">keeps a reference to an instance of </w:t>
       </w:r>
-      <w:proofErr w:type="spellStart"/>
       <w:r>
         <w:rPr>
           <w:rFonts w:ascii="Lucida Console" w:hAnsi="Lucida Console"/>
@@ -570,14 +515,12 @@
         </w:rPr>
         <w:t>CKickButton</w:t>
       </w:r>
-      <w:proofErr w:type="spellEnd"/>
       <w:r>
         <w:t xml:space="preserve"> (the ‘activator’)</w:t>
       </w:r>
       <w:r>
         <w:t xml:space="preserve">, as well as an instance of </w:t>
       </w:r>
-      <w:proofErr w:type="spellStart"/>
       <w:r>
         <w:rPr>
           <w:rFonts w:ascii="Lucida Console" w:hAnsi="Lucida Console"/>
@@ -586,7 +529,6 @@
         </w:rPr>
         <w:t>COnOffButton</w:t>
       </w:r>
-      <w:proofErr w:type="spellEnd"/>
       <w:r>
         <w:t xml:space="preserve"> (the ‘indicator’). Each of these controls i</w:t>
       </w:r>
@@ -602,7 +544,6 @@
       <w:r>
         <w:t xml:space="preserve">, </w:t>
       </w:r>
-      <w:proofErr w:type="spellStart"/>
       <w:r>
         <w:rPr>
           <w:rFonts w:ascii="Lucida Console" w:hAnsi="Lucida Console"/>
@@ -611,11 +552,9 @@
         </w:rPr>
         <w:t>fx_OnOff_Toggle</w:t>
       </w:r>
-      <w:proofErr w:type="spellEnd"/>
       <w:r>
         <w:t xml:space="preserve"> and </w:t>
       </w:r>
-      <w:proofErr w:type="spellStart"/>
       <w:r>
         <w:rPr>
           <w:rFonts w:ascii="Lucida Console" w:hAnsi="Lucida Console"/>
@@ -624,14 +563,12 @@
         </w:rPr>
         <w:t>fx_On</w:t>
       </w:r>
-      <w:proofErr w:type="spellEnd"/>
       <w:r>
         <w:t>, respectively.</w:t>
       </w:r>
       <w:r>
         <w:t xml:space="preserve"> The control tag </w:t>
       </w:r>
-      <w:proofErr w:type="spellStart"/>
       <w:r>
         <w:rPr>
           <w:rFonts w:ascii="Lucida Console" w:hAnsi="Lucida Console"/>
@@ -640,7 +577,6 @@
         </w:rPr>
         <w:t>fx_On</w:t>
       </w:r>
-      <w:proofErr w:type="spellEnd"/>
       <w:r>
         <w:t xml:space="preserve"> is used in the plugin’s audio processing thread, to determine whether </w:t>
       </w:r>
@@ -662,7 +598,6 @@
       <w:r>
         <w:t xml:space="preserve">ypass mode. </w:t>
       </w:r>
-      <w:proofErr w:type="spellStart"/>
       <w:r>
         <w:rPr>
           <w:rFonts w:ascii="Lucida Console" w:hAnsi="Lucida Console"/>
@@ -671,7 +606,6 @@
         </w:rPr>
         <w:t>fx_OnOff_Toggle</w:t>
       </w:r>
-      <w:proofErr w:type="spellEnd"/>
       <w:r>
         <w:t xml:space="preserve"> Is used simply to determine in the sub-controller what the state i</w:t>
       </w:r>
@@ -690,23 +624,7 @@
     </w:p>
     <w:p>
       <w:r>
-        <w:t xml:space="preserve">Once the sub-controller is registered with the </w:t>
-      </w:r>
-      <w:proofErr w:type="spellStart"/>
-      <w:r>
-        <w:t>gui</w:t>
-      </w:r>
-      <w:proofErr w:type="spellEnd"/>
-      <w:r>
-        <w:t xml:space="preserve">, events will invoke </w:t>
-      </w:r>
-      <w:proofErr w:type="spellStart"/>
-      <w:r>
-        <w:t>callback</w:t>
-      </w:r>
-      <w:proofErr w:type="spellEnd"/>
-      <w:r>
-        <w:t xml:space="preserve"> methods on the sub-controller, as follows:</w:t>
+        <w:t>Once the sub-controller is registered with the gui, events will invoke callback methods on the sub-controller, as follows:</w:t>
       </w:r>
     </w:p>
     <w:p>
@@ -717,7 +635,6 @@
           <w:numId w:val="3"/>
         </w:numPr>
       </w:pPr>
-      <w:proofErr w:type="spellStart"/>
       <w:r>
         <w:rPr>
           <w:rFonts w:ascii="Lucida Console" w:hAnsi="Lucida Console"/>
@@ -726,7 +643,6 @@
         </w:rPr>
         <w:t>verifyView</w:t>
       </w:r>
-      <w:proofErr w:type="spellEnd"/>
       <w:r>
         <w:t xml:space="preserve"> </w:t>
       </w:r>
@@ -742,7 +658,6 @@
       <w:r>
         <w:t xml:space="preserve">the controls is being passed, and these are then assigned to the member objects of the </w:t>
       </w:r>
-      <w:proofErr w:type="spellStart"/>
       <w:r>
         <w:rPr>
           <w:rFonts w:ascii="Lucida Console" w:hAnsi="Lucida Console"/>
@@ -751,7 +666,6 @@
         </w:rPr>
         <w:t>KickSwitchController</w:t>
       </w:r>
-      <w:proofErr w:type="spellEnd"/>
       <w:r>
         <w:t xml:space="preserve"> object accordingly</w:t>
       </w:r>
@@ -767,7 +681,6 @@
       <w:r>
         <w:t xml:space="preserve">The </w:t>
       </w:r>
-      <w:proofErr w:type="spellStart"/>
       <w:r>
         <w:rPr>
           <w:rFonts w:ascii="Lucida Console" w:hAnsi="Lucida Console"/>
@@ -776,7 +689,6 @@
         </w:rPr>
         <w:t>valueChanged</w:t>
       </w:r>
-      <w:proofErr w:type="spellEnd"/>
       <w:r>
         <w:t xml:space="preserve"> method is called each time the value of one of the controls contained within the custom view </w:t>
       </w:r>
@@ -797,7 +709,6 @@
       <w:r>
         <w:t xml:space="preserve">The </w:t>
       </w:r>
-      <w:proofErr w:type="spellStart"/>
       <w:r>
         <w:rPr>
           <w:rFonts w:ascii="Lucida Console" w:hAnsi="Lucida Console"/>
@@ -806,7 +717,6 @@
         </w:rPr>
         <w:t>valueChanged</w:t>
       </w:r>
-      <w:proofErr w:type="spellEnd"/>
       <w:r>
         <w:t xml:space="preserve"> method needed to implement the following behaviour:</w:t>
       </w:r>
@@ -822,69 +732,47 @@
       <w:r>
         <w:t xml:space="preserve">Whenever </w:t>
       </w:r>
-      <w:proofErr w:type="spellStart"/>
       <w:r>
         <w:rPr>
           <w:rFonts w:ascii="Lucida Console" w:hAnsi="Lucida Console"/>
           <w:sz w:val="18"/>
           <w:szCs w:val="18"/>
         </w:rPr>
-        <w:t>fx_OnOff_</w:t>
-      </w:r>
-      <w:proofErr w:type="gramStart"/>
+        <w:t>fx_OnOff_Toggle</w:t>
+      </w:r>
+      <w:r>
+        <w:t xml:space="preserve">‘s value is 1, the kick switch has been depressed, in which case the state of the </w:t>
+      </w:r>
       <w:r>
         <w:rPr>
           <w:rFonts w:ascii="Lucida Console" w:hAnsi="Lucida Console"/>
           <w:sz w:val="18"/>
           <w:szCs w:val="18"/>
         </w:rPr>
-        <w:t>Toggle</w:t>
-      </w:r>
-      <w:r>
-        <w:t>‘</w:t>
-      </w:r>
-      <w:proofErr w:type="gramEnd"/>
-      <w:r>
-        <w:t>s</w:t>
-      </w:r>
-      <w:proofErr w:type="spellEnd"/>
-      <w:r>
-        <w:t xml:space="preserve"> value is 1, the kick switch has been depressed, in which case the state of the </w:t>
-      </w:r>
-      <w:proofErr w:type="spellStart"/>
+        <w:t>fx_On</w:t>
+      </w:r>
+      <w:r>
+        <w:t xml:space="preserve"> control, represented in the GUI by the read-only status LED, </w:t>
+      </w:r>
+      <w:r>
+        <w:t>needs to be</w:t>
+      </w:r>
+      <w:r>
+        <w:t xml:space="preserve"> inverted.</w:t>
+      </w:r>
+    </w:p>
+    <w:p>
+      <w:r>
+        <w:t xml:space="preserve">This was achieved with the following code in the sub-controller’s </w:t>
+      </w:r>
       <w:r>
         <w:rPr>
           <w:rFonts w:ascii="Lucida Console" w:hAnsi="Lucida Console"/>
           <w:sz w:val="18"/>
           <w:szCs w:val="18"/>
         </w:rPr>
-        <w:t>fx_On</w:t>
-      </w:r>
-      <w:proofErr w:type="spellEnd"/>
-      <w:r>
-        <w:t xml:space="preserve"> control, represented in the GUI by the read-only status LED, </w:t>
-      </w:r>
-      <w:r>
-        <w:t>needs to be</w:t>
-      </w:r>
-      <w:r>
-        <w:t xml:space="preserve"> inverted.</w:t>
-      </w:r>
-    </w:p>
-    <w:p>
-      <w:r>
-        <w:t xml:space="preserve">This was achieved with the following code in the sub-controller’s </w:t>
-      </w:r>
-      <w:proofErr w:type="spellStart"/>
-      <w:r>
-        <w:rPr>
-          <w:rFonts w:ascii="Lucida Console" w:hAnsi="Lucida Console"/>
-          <w:sz w:val="18"/>
-          <w:szCs w:val="18"/>
-        </w:rPr>
         <w:t>valueChanged</w:t>
       </w:r>
-      <w:proofErr w:type="spellEnd"/>
       <w:r>
         <w:t xml:space="preserve"> method:</w:t>
       </w:r>
@@ -939,8 +827,6 @@
         </w:rPr>
         <w:t> </w:t>
       </w:r>
-      <w:proofErr w:type="spellStart"/>
-      <w:proofErr w:type="gramStart"/>
       <w:r>
         <w:rPr>
           <w:rFonts w:ascii="Consolas" w:eastAsia="Times New Roman" w:hAnsi="Consolas" w:cs="Courier New"/>
@@ -951,7 +837,6 @@
         </w:rPr>
         <w:t>valueChanged</w:t>
       </w:r>
-      <w:proofErr w:type="spellEnd"/>
       <w:r>
         <w:rPr>
           <w:rFonts w:ascii="Consolas" w:eastAsia="Times New Roman" w:hAnsi="Consolas" w:cs="Courier New"/>
@@ -962,8 +847,6 @@
         </w:rPr>
         <w:t>(</w:t>
       </w:r>
-      <w:proofErr w:type="spellStart"/>
-      <w:proofErr w:type="gramEnd"/>
       <w:r>
         <w:rPr>
           <w:rFonts w:ascii="Consolas" w:eastAsia="Times New Roman" w:hAnsi="Consolas" w:cs="Courier New"/>
@@ -974,7 +857,6 @@
         </w:rPr>
         <w:t>CControl</w:t>
       </w:r>
-      <w:proofErr w:type="spellEnd"/>
       <w:r>
         <w:rPr>
           <w:rFonts w:ascii="Consolas" w:eastAsia="Times New Roman" w:hAnsi="Consolas" w:cs="Courier New"/>
@@ -1380,7 +1262,6 @@
         </w:rPr>
         <w:t>(</w:t>
       </w:r>
-      <w:proofErr w:type="spellStart"/>
       <w:r>
         <w:rPr>
           <w:rFonts w:ascii="Consolas" w:eastAsia="Times New Roman" w:hAnsi="Consolas" w:cs="Courier New"/>
@@ -1391,7 +1272,6 @@
         </w:rPr>
         <w:t>isEqual</w:t>
       </w:r>
-      <w:proofErr w:type="spellEnd"/>
       <w:r>
         <w:rPr>
           <w:rFonts w:ascii="Consolas" w:eastAsia="Times New Roman" w:hAnsi="Consolas" w:cs="Courier New"/>
@@ -1422,8 +1302,6 @@
         </w:rPr>
         <w:t>-&gt;</w:t>
       </w:r>
-      <w:proofErr w:type="spellStart"/>
-      <w:proofErr w:type="gramStart"/>
       <w:r>
         <w:rPr>
           <w:rFonts w:ascii="Consolas" w:eastAsia="Times New Roman" w:hAnsi="Consolas" w:cs="Courier New"/>
@@ -1434,7 +1312,6 @@
         </w:rPr>
         <w:t>getValueNormalized</w:t>
       </w:r>
-      <w:proofErr w:type="spellEnd"/>
       <w:r>
         <w:rPr>
           <w:rFonts w:ascii="Consolas" w:eastAsia="Times New Roman" w:hAnsi="Consolas" w:cs="Courier New"/>
@@ -1443,18 +1320,7 @@
           <w:szCs w:val="16"/>
           <w:lang w:eastAsia="en-GB"/>
         </w:rPr>
-        <w:t>(</w:t>
-      </w:r>
-      <w:proofErr w:type="gramEnd"/>
-      <w:r>
-        <w:rPr>
-          <w:rFonts w:ascii="Consolas" w:eastAsia="Times New Roman" w:hAnsi="Consolas" w:cs="Courier New"/>
-          <w:color w:val="B4B4B4"/>
-          <w:sz w:val="16"/>
-          <w:szCs w:val="16"/>
-          <w:lang w:eastAsia="en-GB"/>
-        </w:rPr>
-        <w:t>),</w:t>
+        <w:t>(),</w:t>
       </w:r>
       <w:r>
         <w:rPr>
@@ -1751,7 +1617,6 @@
         </w:rPr>
         <w:t>-&gt;</w:t>
       </w:r>
-      <w:proofErr w:type="gramStart"/>
       <w:r>
         <w:rPr>
           <w:rFonts w:ascii="Consolas" w:eastAsia="Times New Roman" w:hAnsi="Consolas" w:cs="Courier New"/>
@@ -1770,18 +1635,7 @@
           <w:szCs w:val="16"/>
           <w:lang w:eastAsia="en-GB"/>
         </w:rPr>
-        <w:t>(</w:t>
-      </w:r>
-      <w:proofErr w:type="gramEnd"/>
-      <w:r>
-        <w:rPr>
-          <w:rFonts w:ascii="Consolas" w:eastAsia="Times New Roman" w:hAnsi="Consolas" w:cs="Courier New"/>
-          <w:color w:val="B4B4B4"/>
-          <w:sz w:val="16"/>
-          <w:szCs w:val="16"/>
-          <w:lang w:eastAsia="en-GB"/>
-        </w:rPr>
-        <w:t>)</w:t>
+        <w:t>()</w:t>
       </w:r>
       <w:r>
         <w:rPr>
@@ -2036,7 +1890,6 @@
         </w:rPr>
         <w:t>            </w:t>
       </w:r>
-      <w:proofErr w:type="spellStart"/>
       <w:r>
         <w:rPr>
           <w:rFonts w:ascii="Consolas" w:eastAsia="Times New Roman" w:hAnsi="Consolas" w:cs="Courier New"/>
@@ -2047,7 +1900,6 @@
         </w:rPr>
         <w:t>parentController</w:t>
       </w:r>
-      <w:proofErr w:type="spellEnd"/>
       <w:r>
         <w:rPr>
           <w:rFonts w:ascii="Consolas" w:eastAsia="Times New Roman" w:hAnsi="Consolas" w:cs="Courier New"/>
@@ -2058,7 +1910,6 @@
         </w:rPr>
         <w:t>-&gt;</w:t>
       </w:r>
-      <w:proofErr w:type="spellStart"/>
       <w:r>
         <w:rPr>
           <w:rFonts w:ascii="Consolas" w:eastAsia="Times New Roman" w:hAnsi="Consolas" w:cs="Courier New"/>
@@ -2069,7 +1920,6 @@
         </w:rPr>
         <w:t>valueChanged</w:t>
       </w:r>
-      <w:proofErr w:type="spellEnd"/>
       <w:r>
         <w:rPr>
           <w:rFonts w:ascii="Consolas" w:eastAsia="Times New Roman" w:hAnsi="Consolas" w:cs="Courier New"/>
@@ -2212,7 +2062,6 @@
         </w:rPr>
         <w:t>-&gt;</w:t>
       </w:r>
-      <w:proofErr w:type="gramStart"/>
       <w:r>
         <w:rPr>
           <w:rFonts w:ascii="Consolas" w:eastAsia="Times New Roman" w:hAnsi="Consolas" w:cs="Courier New"/>
@@ -2231,18 +2080,7 @@
           <w:szCs w:val="16"/>
           <w:lang w:eastAsia="en-GB"/>
         </w:rPr>
-        <w:t>(</w:t>
-      </w:r>
-      <w:proofErr w:type="gramEnd"/>
-      <w:r>
-        <w:rPr>
-          <w:rFonts w:ascii="Consolas" w:eastAsia="Times New Roman" w:hAnsi="Consolas" w:cs="Courier New"/>
-          <w:color w:val="B4B4B4"/>
-          <w:sz w:val="16"/>
-          <w:szCs w:val="16"/>
-          <w:lang w:eastAsia="en-GB"/>
-        </w:rPr>
-        <w:t>);</w:t>
+        <w:t>();</w:t>
       </w:r>
     </w:p>
     <w:p>
@@ -2479,7 +2317,6 @@
         </w:rPr>
         <w:t>    </w:t>
       </w:r>
-      <w:proofErr w:type="spellStart"/>
       <w:r>
         <w:rPr>
           <w:rFonts w:ascii="Consolas" w:eastAsia="Times New Roman" w:hAnsi="Consolas" w:cs="Courier New"/>
@@ -2490,7 +2327,6 @@
         </w:rPr>
         <w:t>parentController</w:t>
       </w:r>
-      <w:proofErr w:type="spellEnd"/>
       <w:r>
         <w:rPr>
           <w:rFonts w:ascii="Consolas" w:eastAsia="Times New Roman" w:hAnsi="Consolas" w:cs="Courier New"/>
@@ -2501,7 +2337,6 @@
         </w:rPr>
         <w:t>-&gt;</w:t>
       </w:r>
-      <w:proofErr w:type="spellStart"/>
       <w:r>
         <w:rPr>
           <w:rFonts w:ascii="Consolas" w:eastAsia="Times New Roman" w:hAnsi="Consolas" w:cs="Courier New"/>
@@ -2512,7 +2347,6 @@
         </w:rPr>
         <w:t>valueChanged</w:t>
       </w:r>
-      <w:proofErr w:type="spellEnd"/>
       <w:r>
         <w:rPr>
           <w:rFonts w:ascii="Consolas" w:eastAsia="Times New Roman" w:hAnsi="Consolas" w:cs="Courier New"/>
@@ -2714,15 +2548,7 @@
         <w:t xml:space="preserve"> knobs </w:t>
       </w:r>
       <w:r>
-        <w:t xml:space="preserve">are mentioned. In an </w:t>
-      </w:r>
-      <w:proofErr w:type="spellStart"/>
-      <w:r>
-        <w:t>analog</w:t>
-      </w:r>
-      <w:proofErr w:type="spellEnd"/>
-      <w:r>
-        <w:t xml:space="preserve"> hardware pedal, the actual value</w:t>
+        <w:t>are mentioned. In an analog hardware pedal, the actual value</w:t>
       </w:r>
       <w:r>
         <w:t>s</w:t>
@@ -2754,15 +2580,7 @@
     </w:p>
     <w:p>
       <w:r>
-        <w:t xml:space="preserve">I felt that a musician would accept this enhancement as a typical behaviour of a software product, which wouldn’t be possible on a hardware pedal, while keeping the appearance of the plugin’s GUI in line with what one would expect to find on an </w:t>
-      </w:r>
-      <w:proofErr w:type="spellStart"/>
-      <w:r>
-        <w:t>analog</w:t>
-      </w:r>
-      <w:proofErr w:type="spellEnd"/>
-      <w:r>
-        <w:t xml:space="preserve"> effects pedal, which could have been built at any </w:t>
+        <w:t xml:space="preserve">I felt that a musician would accept this enhancement as a typical behaviour of a software product, which wouldn’t be possible on a hardware pedal, while keeping the appearance of the plugin’s GUI in line with what one would expect to find on an analog effects pedal, which could have been built at any </w:t>
       </w:r>
       <w:r>
         <w:t>point</w:t>
@@ -2804,7 +2622,6 @@
       <w:r>
         <w:t xml:space="preserve"> custom implementations of the VSTGUI </w:t>
       </w:r>
-      <w:proofErr w:type="spellStart"/>
       <w:r>
         <w:rPr>
           <w:rFonts w:ascii="Lucida Console" w:hAnsi="Lucida Console"/>
@@ -2813,7 +2630,6 @@
         </w:rPr>
         <w:t>IController</w:t>
       </w:r>
-      <w:proofErr w:type="spellEnd"/>
       <w:r>
         <w:t xml:space="preserve"> interface</w:t>
       </w:r>
@@ -2835,34 +2651,14 @@
       <w:r>
         <w:t xml:space="preserve">e C++ header file </w:t>
       </w:r>
-      <w:proofErr w:type="spellStart"/>
       <w:r>
         <w:rPr>
           <w:rFonts w:ascii="Lucida Console" w:hAnsi="Lucida Console"/>
           <w:sz w:val="18"/>
           <w:szCs w:val="18"/>
         </w:rPr>
-        <w:t>gui</w:t>
-      </w:r>
-      <w:proofErr w:type="spellEnd"/>
-      <w:r>
-        <w:rPr>
-          <w:rFonts w:ascii="Lucida Console" w:hAnsi="Lucida Console"/>
-          <w:sz w:val="18"/>
-          <w:szCs w:val="18"/>
-        </w:rPr>
-        <w:t>/</w:t>
-      </w:r>
-      <w:proofErr w:type="spellStart"/>
-      <w:r>
-        <w:rPr>
-          <w:rFonts w:ascii="Lucida Console" w:hAnsi="Lucida Console"/>
-          <w:sz w:val="18"/>
-          <w:szCs w:val="18"/>
-        </w:rPr>
-        <w:t>custompedalviews.h</w:t>
-      </w:r>
-      <w:proofErr w:type="spellEnd"/>
+        <w:t>gui/custompedalviews.h</w:t>
+      </w:r>
       <w:r>
         <w:t>. This header file is maintained in a</w:t>
       </w:r>
@@ -2907,9 +2703,9 @@
           <w:noProof/>
         </w:rPr>
         <w:drawing>
-          <wp:inline distT="0" distB="0" distL="0" distR="0" wp14:anchorId="000BC8F8" wp14:editId="276C9CB6">
-            <wp:extent cx="4827600" cy="4057200"/>
-            <wp:effectExtent l="0" t="0" r="0" b="635"/>
+          <wp:inline distT="0" distB="0" distL="0" distR="0" wp14:anchorId="000BC8F8" wp14:editId="56DD73C1">
+            <wp:extent cx="4434001" cy="4057200"/>
+            <wp:effectExtent l="0" t="0" r="5080" b="635"/>
             <wp:docPr id="3" name="Picture 3"/>
             <wp:cNvGraphicFramePr>
               <a:graphicFrameLocks xmlns:a="http://schemas.openxmlformats.org/drawingml/2006/main" noChangeAspect="1"/>
@@ -2918,7 +2714,7 @@
               <a:graphicData uri="http://schemas.openxmlformats.org/drawingml/2006/picture">
                 <pic:pic xmlns:pic="http://schemas.openxmlformats.org/drawingml/2006/picture">
                   <pic:nvPicPr>
-                    <pic:cNvPr id="0" name="Picture 11"/>
+                    <pic:cNvPr id="3" name="Picture 3"/>
                     <pic:cNvPicPr>
                       <a:picLocks noChangeAspect="1" noChangeArrowheads="1"/>
                     </pic:cNvPicPr>
@@ -2931,7 +2727,6 @@
                         </a:ext>
                       </a:extLst>
                     </a:blip>
-                    <a:srcRect/>
                     <a:stretch>
                       <a:fillRect/>
                     </a:stretch>
@@ -2939,7 +2734,7 @@
                   <pic:spPr bwMode="auto">
                     <a:xfrm>
                       <a:off x="0" y="0"/>
-                      <a:ext cx="4827600" cy="4057200"/>
+                      <a:ext cx="4434001" cy="4057200"/>
                     </a:xfrm>
                     <a:prstGeom prst="rect">
                       <a:avLst/>
@@ -2968,7 +2763,7 @@
 </file>
 
 <file path=word/endnotes.xml><?xml version="1.0" encoding="utf-8"?>
-<w:endnotes xmlns:wpc="http://schemas.microsoft.com/office/word/2010/wordprocessingCanvas" xmlns:cx="http://schemas.microsoft.com/office/drawing/2014/chartex" xmlns:cx1="http://schemas.microsoft.com/office/drawing/2015/9/8/chartex" xmlns:cx2="http://schemas.microsoft.com/office/drawing/2015/10/21/chartex" xmlns:cx3="http://schemas.microsoft.com/office/drawing/2016/5/9/chartex" xmlns:cx4="http://schemas.microsoft.com/office/drawing/2016/5/10/chartex" xmlns:cx5="http://schemas.microsoft.com/office/drawing/2016/5/11/chartex" xmlns:cx6="http://schemas.microsoft.com/office/drawing/2016/5/12/chartex" xmlns:cx7="http://schemas.microsoft.com/office/drawing/2016/5/13/chartex" xmlns:cx8="http://schemas.microsoft.com/office/drawing/2016/5/14/chartex" xmlns:mc="http://schemas.openxmlformats.org/markup-compatibility/2006" xmlns:aink="http://schemas.microsoft.com/office/drawing/2016/ink" xmlns:am3d="http://schemas.microsoft.com/office/drawing/2017/model3d" xmlns:o="urn:schemas-microsoft-com:office:office" xmlns:r="http://schemas.openxmlformats.org/officeDocument/2006/relationships" xmlns:m="http://schemas.openxmlformats.org/officeDocument/2006/math" xmlns:v="urn:schemas-microsoft-com:vml" xmlns:wp14="http://schemas.microsoft.com/office/word/2010/wordprocessingDrawing" xmlns:wp="http://schemas.openxmlformats.org/drawingml/2006/wordprocessingDrawing" xmlns:w10="urn:schemas-microsoft-com:office:word" xmlns:w="http://schemas.openxmlformats.org/wordprocessingml/2006/main" xmlns:w14="http://schemas.microsoft.com/office/word/2010/wordml" xmlns:w15="http://schemas.microsoft.com/office/word/2012/wordml" xmlns:w16cex="http://schemas.microsoft.com/office/word/2018/wordml/cex" xmlns:w16cid="http://schemas.microsoft.com/office/word/2016/wordml/cid" xmlns:w16="http://schemas.microsoft.com/office/word/2018/wordml" xmlns:w16sdtdh="http://schemas.microsoft.com/office/word/2020/wordml/sdtdatahash" xmlns:w16se="http://schemas.microsoft.com/office/word/2015/wordml/symex" xmlns:wpg="http://schemas.microsoft.com/office/word/2010/wordprocessingGroup" xmlns:wpi="http://schemas.microsoft.com/office/word/2010/wordprocessingInk" xmlns:wne="http://schemas.microsoft.com/office/word/2006/wordml" xmlns:wps="http://schemas.microsoft.com/office/word/2010/wordprocessingShape" mc:Ignorable="w14 w15 w16se w16cid w16 w16cex w16sdtdh wp14">
+<w:endnotes xmlns:wpc="http://schemas.microsoft.com/office/word/2010/wordprocessingCanvas" xmlns:cx="http://schemas.microsoft.com/office/drawing/2014/chartex" xmlns:cx1="http://schemas.microsoft.com/office/drawing/2015/9/8/chartex" xmlns:cx2="http://schemas.microsoft.com/office/drawing/2015/10/21/chartex" xmlns:cx3="http://schemas.microsoft.com/office/drawing/2016/5/9/chartex" xmlns:cx4="http://schemas.microsoft.com/office/drawing/2016/5/10/chartex" xmlns:cx5="http://schemas.microsoft.com/office/drawing/2016/5/11/chartex" xmlns:cx6="http://schemas.microsoft.com/office/drawing/2016/5/12/chartex" xmlns:cx7="http://schemas.microsoft.com/office/drawing/2016/5/13/chartex" xmlns:cx8="http://schemas.microsoft.com/office/drawing/2016/5/14/chartex" xmlns:mc="http://schemas.openxmlformats.org/markup-compatibility/2006" xmlns:aink="http://schemas.microsoft.com/office/drawing/2016/ink" xmlns:am3d="http://schemas.microsoft.com/office/drawing/2017/model3d" xmlns:o="urn:schemas-microsoft-com:office:office" xmlns:oel="http://schemas.microsoft.com/office/2019/extlst" xmlns:r="http://schemas.openxmlformats.org/officeDocument/2006/relationships" xmlns:m="http://schemas.openxmlformats.org/officeDocument/2006/math" xmlns:v="urn:schemas-microsoft-com:vml" xmlns:wp14="http://schemas.microsoft.com/office/word/2010/wordprocessingDrawing" xmlns:wp="http://schemas.openxmlformats.org/drawingml/2006/wordprocessingDrawing" xmlns:w10="urn:schemas-microsoft-com:office:word" xmlns:w="http://schemas.openxmlformats.org/wordprocessingml/2006/main" xmlns:w14="http://schemas.microsoft.com/office/word/2010/wordml" xmlns:w15="http://schemas.microsoft.com/office/word/2012/wordml" xmlns:w16cex="http://schemas.microsoft.com/office/word/2018/wordml/cex" xmlns:w16cid="http://schemas.microsoft.com/office/word/2016/wordml/cid" xmlns:w16="http://schemas.microsoft.com/office/word/2018/wordml" xmlns:w16sdtdh="http://schemas.microsoft.com/office/word/2020/wordml/sdtdatahash" xmlns:w16se="http://schemas.microsoft.com/office/word/2015/wordml/symex" xmlns:wpg="http://schemas.microsoft.com/office/word/2010/wordprocessingGroup" xmlns:wpi="http://schemas.microsoft.com/office/word/2010/wordprocessingInk" xmlns:wne="http://schemas.microsoft.com/office/word/2006/wordml" xmlns:wps="http://schemas.microsoft.com/office/word/2010/wordprocessingShape" mc:Ignorable="w14 w15 w16se w16cid w16 w16cex w16sdtdh wp14">
   <w:endnote w:type="separator" w:id="-1">
     <w:p>
       <w:pPr>
@@ -2993,7 +2788,7 @@
 </file>
 
 <file path=word/footer1.xml><?xml version="1.0" encoding="utf-8"?>
-<w:ftr xmlns:wpc="http://schemas.microsoft.com/office/word/2010/wordprocessingCanvas" xmlns:cx="http://schemas.microsoft.com/office/drawing/2014/chartex" xmlns:cx1="http://schemas.microsoft.com/office/drawing/2015/9/8/chartex" xmlns:cx2="http://schemas.microsoft.com/office/drawing/2015/10/21/chartex" xmlns:cx3="http://schemas.microsoft.com/office/drawing/2016/5/9/chartex" xmlns:cx4="http://schemas.microsoft.com/office/drawing/2016/5/10/chartex" xmlns:cx5="http://schemas.microsoft.com/office/drawing/2016/5/11/chartex" xmlns:cx6="http://schemas.microsoft.com/office/drawing/2016/5/12/chartex" xmlns:cx7="http://schemas.microsoft.com/office/drawing/2016/5/13/chartex" xmlns:cx8="http://schemas.microsoft.com/office/drawing/2016/5/14/chartex" xmlns:mc="http://schemas.openxmlformats.org/markup-compatibility/2006" xmlns:aink="http://schemas.microsoft.com/office/drawing/2016/ink" xmlns:am3d="http://schemas.microsoft.com/office/drawing/2017/model3d" xmlns:o="urn:schemas-microsoft-com:office:office" xmlns:r="http://schemas.openxmlformats.org/officeDocument/2006/relationships" xmlns:m="http://schemas.openxmlformats.org/officeDocument/2006/math" xmlns:v="urn:schemas-microsoft-com:vml" xmlns:wp14="http://schemas.microsoft.com/office/word/2010/wordprocessingDrawing" xmlns:wp="http://schemas.openxmlformats.org/drawingml/2006/wordprocessingDrawing" xmlns:w10="urn:schemas-microsoft-com:office:word" xmlns:w="http://schemas.openxmlformats.org/wordprocessingml/2006/main" xmlns:w14="http://schemas.microsoft.com/office/word/2010/wordml" xmlns:w15="http://schemas.microsoft.com/office/word/2012/wordml" xmlns:w16cex="http://schemas.microsoft.com/office/word/2018/wordml/cex" xmlns:w16cid="http://schemas.microsoft.com/office/word/2016/wordml/cid" xmlns:w16="http://schemas.microsoft.com/office/word/2018/wordml" xmlns:w16sdtdh="http://schemas.microsoft.com/office/word/2020/wordml/sdtdatahash" xmlns:w16se="http://schemas.microsoft.com/office/word/2015/wordml/symex" xmlns:wpg="http://schemas.microsoft.com/office/word/2010/wordprocessingGroup" xmlns:wpi="http://schemas.microsoft.com/office/word/2010/wordprocessingInk" xmlns:wne="http://schemas.microsoft.com/office/word/2006/wordml" xmlns:wps="http://schemas.microsoft.com/office/word/2010/wordprocessingShape" mc:Ignorable="w14 w15 w16se w16cid w16 w16cex w16sdtdh wp14">
+<w:ftr xmlns:wpc="http://schemas.microsoft.com/office/word/2010/wordprocessingCanvas" xmlns:cx="http://schemas.microsoft.com/office/drawing/2014/chartex" xmlns:cx1="http://schemas.microsoft.com/office/drawing/2015/9/8/chartex" xmlns:cx2="http://schemas.microsoft.com/office/drawing/2015/10/21/chartex" xmlns:cx3="http://schemas.microsoft.com/office/drawing/2016/5/9/chartex" xmlns:cx4="http://schemas.microsoft.com/office/drawing/2016/5/10/chartex" xmlns:cx5="http://schemas.microsoft.com/office/drawing/2016/5/11/chartex" xmlns:cx6="http://schemas.microsoft.com/office/drawing/2016/5/12/chartex" xmlns:cx7="http://schemas.microsoft.com/office/drawing/2016/5/13/chartex" xmlns:cx8="http://schemas.microsoft.com/office/drawing/2016/5/14/chartex" xmlns:mc="http://schemas.openxmlformats.org/markup-compatibility/2006" xmlns:aink="http://schemas.microsoft.com/office/drawing/2016/ink" xmlns:am3d="http://schemas.microsoft.com/office/drawing/2017/model3d" xmlns:o="urn:schemas-microsoft-com:office:office" xmlns:oel="http://schemas.microsoft.com/office/2019/extlst" xmlns:r="http://schemas.openxmlformats.org/officeDocument/2006/relationships" xmlns:m="http://schemas.openxmlformats.org/officeDocument/2006/math" xmlns:v="urn:schemas-microsoft-com:vml" xmlns:wp14="http://schemas.microsoft.com/office/word/2010/wordprocessingDrawing" xmlns:wp="http://schemas.openxmlformats.org/drawingml/2006/wordprocessingDrawing" xmlns:w10="urn:schemas-microsoft-com:office:word" xmlns:w="http://schemas.openxmlformats.org/wordprocessingml/2006/main" xmlns:w14="http://schemas.microsoft.com/office/word/2010/wordml" xmlns:w15="http://schemas.microsoft.com/office/word/2012/wordml" xmlns:w16cex="http://schemas.microsoft.com/office/word/2018/wordml/cex" xmlns:w16cid="http://schemas.microsoft.com/office/word/2016/wordml/cid" xmlns:w16="http://schemas.microsoft.com/office/word/2018/wordml" xmlns:w16sdtdh="http://schemas.microsoft.com/office/word/2020/wordml/sdtdatahash" xmlns:w16se="http://schemas.microsoft.com/office/word/2015/wordml/symex" xmlns:wpg="http://schemas.microsoft.com/office/word/2010/wordprocessingGroup" xmlns:wpi="http://schemas.microsoft.com/office/word/2010/wordprocessingInk" xmlns:wne="http://schemas.microsoft.com/office/word/2006/wordml" xmlns:wps="http://schemas.microsoft.com/office/word/2010/wordprocessingShape" mc:Ignorable="w14 w15 w16se w16cid w16 w16cex w16sdtdh wp14">
   <w:p>
     <w:pPr>
       <w:pStyle w:val="Footer"/>
@@ -3026,20 +2821,33 @@
     <w:r>
       <w:t xml:space="preserve"> of </w:t>
     </w:r>
-    <w:fldSimple w:instr=" NUMPAGES   \* MERGEFORMAT ">
-      <w:r>
-        <w:rPr>
-          <w:noProof/>
-        </w:rPr>
-        <w:t>2</w:t>
-      </w:r>
-    </w:fldSimple>
+    <w:r>
+      <w:fldChar w:fldCharType="begin"/>
+    </w:r>
+    <w:r>
+      <w:instrText xml:space="preserve"> NUMPAGES   \* MERGEFORMAT </w:instrText>
+    </w:r>
+    <w:r>
+      <w:fldChar w:fldCharType="separate"/>
+    </w:r>
+    <w:r>
+      <w:rPr>
+        <w:noProof/>
+      </w:rPr>
+      <w:t>2</w:t>
+    </w:r>
+    <w:r>
+      <w:rPr>
+        <w:noProof/>
+      </w:rPr>
+      <w:fldChar w:fldCharType="end"/>
+    </w:r>
   </w:p>
 </w:ftr>
 </file>
 
 <file path=word/footnotes.xml><?xml version="1.0" encoding="utf-8"?>
-<w:footnotes xmlns:wpc="http://schemas.microsoft.com/office/word/2010/wordprocessingCanvas" xmlns:cx="http://schemas.microsoft.com/office/drawing/2014/chartex" xmlns:cx1="http://schemas.microsoft.com/office/drawing/2015/9/8/chartex" xmlns:cx2="http://schemas.microsoft.com/office/drawing/2015/10/21/chartex" xmlns:cx3="http://schemas.microsoft.com/office/drawing/2016/5/9/chartex" xmlns:cx4="http://schemas.microsoft.com/office/drawing/2016/5/10/chartex" xmlns:cx5="http://schemas.microsoft.com/office/drawing/2016/5/11/chartex" xmlns:cx6="http://schemas.microsoft.com/office/drawing/2016/5/12/chartex" xmlns:cx7="http://schemas.microsoft.com/office/drawing/2016/5/13/chartex" xmlns:cx8="http://schemas.microsoft.com/office/drawing/2016/5/14/chartex" xmlns:mc="http://schemas.openxmlformats.org/markup-compatibility/2006" xmlns:aink="http://schemas.microsoft.com/office/drawing/2016/ink" xmlns:am3d="http://schemas.microsoft.com/office/drawing/2017/model3d" xmlns:o="urn:schemas-microsoft-com:office:office" xmlns:r="http://schemas.openxmlformats.org/officeDocument/2006/relationships" xmlns:m="http://schemas.openxmlformats.org/officeDocument/2006/math" xmlns:v="urn:schemas-microsoft-com:vml" xmlns:wp14="http://schemas.microsoft.com/office/word/2010/wordprocessingDrawing" xmlns:wp="http://schemas.openxmlformats.org/drawingml/2006/wordprocessingDrawing" xmlns:w10="urn:schemas-microsoft-com:office:word" xmlns:w="http://schemas.openxmlformats.org/wordprocessingml/2006/main" xmlns:w14="http://schemas.microsoft.com/office/word/2010/wordml" xmlns:w15="http://schemas.microsoft.com/office/word/2012/wordml" xmlns:w16cex="http://schemas.microsoft.com/office/word/2018/wordml/cex" xmlns:w16cid="http://schemas.microsoft.com/office/word/2016/wordml/cid" xmlns:w16="http://schemas.microsoft.com/office/word/2018/wordml" xmlns:w16sdtdh="http://schemas.microsoft.com/office/word/2020/wordml/sdtdatahash" xmlns:w16se="http://schemas.microsoft.com/office/word/2015/wordml/symex" xmlns:wpg="http://schemas.microsoft.com/office/word/2010/wordprocessingGroup" xmlns:wpi="http://schemas.microsoft.com/office/word/2010/wordprocessingInk" xmlns:wne="http://schemas.microsoft.com/office/word/2006/wordml" xmlns:wps="http://schemas.microsoft.com/office/word/2010/wordprocessingShape" mc:Ignorable="w14 w15 w16se w16cid w16 w16cex w16sdtdh wp14">
+<w:footnotes xmlns:wpc="http://schemas.microsoft.com/office/word/2010/wordprocessingCanvas" xmlns:cx="http://schemas.microsoft.com/office/drawing/2014/chartex" xmlns:cx1="http://schemas.microsoft.com/office/drawing/2015/9/8/chartex" xmlns:cx2="http://schemas.microsoft.com/office/drawing/2015/10/21/chartex" xmlns:cx3="http://schemas.microsoft.com/office/drawing/2016/5/9/chartex" xmlns:cx4="http://schemas.microsoft.com/office/drawing/2016/5/10/chartex" xmlns:cx5="http://schemas.microsoft.com/office/drawing/2016/5/11/chartex" xmlns:cx6="http://schemas.microsoft.com/office/drawing/2016/5/12/chartex" xmlns:cx7="http://schemas.microsoft.com/office/drawing/2016/5/13/chartex" xmlns:cx8="http://schemas.microsoft.com/office/drawing/2016/5/14/chartex" xmlns:mc="http://schemas.openxmlformats.org/markup-compatibility/2006" xmlns:aink="http://schemas.microsoft.com/office/drawing/2016/ink" xmlns:am3d="http://schemas.microsoft.com/office/drawing/2017/model3d" xmlns:o="urn:schemas-microsoft-com:office:office" xmlns:oel="http://schemas.microsoft.com/office/2019/extlst" xmlns:r="http://schemas.openxmlformats.org/officeDocument/2006/relationships" xmlns:m="http://schemas.openxmlformats.org/officeDocument/2006/math" xmlns:v="urn:schemas-microsoft-com:vml" xmlns:wp14="http://schemas.microsoft.com/office/word/2010/wordprocessingDrawing" xmlns:wp="http://schemas.openxmlformats.org/drawingml/2006/wordprocessingDrawing" xmlns:w10="urn:schemas-microsoft-com:office:word" xmlns:w="http://schemas.openxmlformats.org/wordprocessingml/2006/main" xmlns:w14="http://schemas.microsoft.com/office/word/2010/wordml" xmlns:w15="http://schemas.microsoft.com/office/word/2012/wordml" xmlns:w16cex="http://schemas.microsoft.com/office/word/2018/wordml/cex" xmlns:w16cid="http://schemas.microsoft.com/office/word/2016/wordml/cid" xmlns:w16="http://schemas.microsoft.com/office/word/2018/wordml" xmlns:w16sdtdh="http://schemas.microsoft.com/office/word/2020/wordml/sdtdatahash" xmlns:w16se="http://schemas.microsoft.com/office/word/2015/wordml/symex" xmlns:wpg="http://schemas.microsoft.com/office/word/2010/wordprocessingGroup" xmlns:wpi="http://schemas.microsoft.com/office/word/2010/wordprocessingInk" xmlns:wne="http://schemas.microsoft.com/office/word/2006/wordml" xmlns:wps="http://schemas.microsoft.com/office/word/2010/wordprocessingShape" mc:Ignorable="w14 w15 w16se w16cid w16 w16cex w16sdtdh wp14">
   <w:footnote w:type="separator" w:id="-1">
     <w:p>
       <w:pPr>
@@ -3094,7 +2902,7 @@
 </file>
 
 <file path=word/numbering.xml><?xml version="1.0" encoding="utf-8"?>
-<w:numbering xmlns:wpc="http://schemas.microsoft.com/office/word/2010/wordprocessingCanvas" xmlns:cx="http://schemas.microsoft.com/office/drawing/2014/chartex" xmlns:cx1="http://schemas.microsoft.com/office/drawing/2015/9/8/chartex" xmlns:cx2="http://schemas.microsoft.com/office/drawing/2015/10/21/chartex" xmlns:cx3="http://schemas.microsoft.com/office/drawing/2016/5/9/chartex" xmlns:cx4="http://schemas.microsoft.com/office/drawing/2016/5/10/chartex" xmlns:cx5="http://schemas.microsoft.com/office/drawing/2016/5/11/chartex" xmlns:cx6="http://schemas.microsoft.com/office/drawing/2016/5/12/chartex" xmlns:cx7="http://schemas.microsoft.com/office/drawing/2016/5/13/chartex" xmlns:cx8="http://schemas.microsoft.com/office/drawing/2016/5/14/chartex" xmlns:mc="http://schemas.openxmlformats.org/markup-compatibility/2006" xmlns:aink="http://schemas.microsoft.com/office/drawing/2016/ink" xmlns:am3d="http://schemas.microsoft.com/office/drawing/2017/model3d" xmlns:o="urn:schemas-microsoft-com:office:office" xmlns:r="http://schemas.openxmlformats.org/officeDocument/2006/relationships" xmlns:m="http://schemas.openxmlformats.org/officeDocument/2006/math" xmlns:v="urn:schemas-microsoft-com:vml" xmlns:wp14="http://schemas.microsoft.com/office/word/2010/wordprocessingDrawing" xmlns:wp="http://schemas.openxmlformats.org/drawingml/2006/wordprocessingDrawing" xmlns:w10="urn:schemas-microsoft-com:office:word" xmlns:w="http://schemas.openxmlformats.org/wordprocessingml/2006/main" xmlns:w14="http://schemas.microsoft.com/office/word/2010/wordml" xmlns:w15="http://schemas.microsoft.com/office/word/2012/wordml" xmlns:w16cex="http://schemas.microsoft.com/office/word/2018/wordml/cex" xmlns:w16cid="http://schemas.microsoft.com/office/word/2016/wordml/cid" xmlns:w16="http://schemas.microsoft.com/office/word/2018/wordml" xmlns:w16sdtdh="http://schemas.microsoft.com/office/word/2020/wordml/sdtdatahash" xmlns:w16se="http://schemas.microsoft.com/office/word/2015/wordml/symex" xmlns:wpg="http://schemas.microsoft.com/office/word/2010/wordprocessingGroup" xmlns:wpi="http://schemas.microsoft.com/office/word/2010/wordprocessingInk" xmlns:wne="http://schemas.microsoft.com/office/word/2006/wordml" xmlns:wps="http://schemas.microsoft.com/office/word/2010/wordprocessingShape" mc:Ignorable="w14 w15 w16se w16cid w16 w16cex w16sdtdh wp14">
+<w:numbering xmlns:wpc="http://schemas.microsoft.com/office/word/2010/wordprocessingCanvas" xmlns:cx="http://schemas.microsoft.com/office/drawing/2014/chartex" xmlns:cx1="http://schemas.microsoft.com/office/drawing/2015/9/8/chartex" xmlns:cx2="http://schemas.microsoft.com/office/drawing/2015/10/21/chartex" xmlns:cx3="http://schemas.microsoft.com/office/drawing/2016/5/9/chartex" xmlns:cx4="http://schemas.microsoft.com/office/drawing/2016/5/10/chartex" xmlns:cx5="http://schemas.microsoft.com/office/drawing/2016/5/11/chartex" xmlns:cx6="http://schemas.microsoft.com/office/drawing/2016/5/12/chartex" xmlns:cx7="http://schemas.microsoft.com/office/drawing/2016/5/13/chartex" xmlns:cx8="http://schemas.microsoft.com/office/drawing/2016/5/14/chartex" xmlns:mc="http://schemas.openxmlformats.org/markup-compatibility/2006" xmlns:aink="http://schemas.microsoft.com/office/drawing/2016/ink" xmlns:am3d="http://schemas.microsoft.com/office/drawing/2017/model3d" xmlns:o="urn:schemas-microsoft-com:office:office" xmlns:oel="http://schemas.microsoft.com/office/2019/extlst" xmlns:r="http://schemas.openxmlformats.org/officeDocument/2006/relationships" xmlns:m="http://schemas.openxmlformats.org/officeDocument/2006/math" xmlns:v="urn:schemas-microsoft-com:vml" xmlns:wp14="http://schemas.microsoft.com/office/word/2010/wordprocessingDrawing" xmlns:wp="http://schemas.openxmlformats.org/drawingml/2006/wordprocessingDrawing" xmlns:w10="urn:schemas-microsoft-com:office:word" xmlns:w="http://schemas.openxmlformats.org/wordprocessingml/2006/main" xmlns:w14="http://schemas.microsoft.com/office/word/2010/wordml" xmlns:w15="http://schemas.microsoft.com/office/word/2012/wordml" xmlns:w16cex="http://schemas.microsoft.com/office/word/2018/wordml/cex" xmlns:w16cid="http://schemas.microsoft.com/office/word/2016/wordml/cid" xmlns:w16="http://schemas.microsoft.com/office/word/2018/wordml" xmlns:w16sdtdh="http://schemas.microsoft.com/office/word/2020/wordml/sdtdatahash" xmlns:w16se="http://schemas.microsoft.com/office/word/2015/wordml/symex" xmlns:wpg="http://schemas.microsoft.com/office/word/2010/wordprocessingGroup" xmlns:wpi="http://schemas.microsoft.com/office/word/2010/wordprocessingInk" xmlns:wne="http://schemas.microsoft.com/office/word/2006/wordml" xmlns:wps="http://schemas.microsoft.com/office/word/2010/wordprocessingShape" mc:Ignorable="w14 w15 w16se w16cid w16 w16cex w16sdtdh wp14">
   <w:abstractNum w:abstractNumId="0" w15:restartNumberingAfterBreak="0">
     <w:nsid w:val="0299647E"/>
     <w:multiLevelType w:val="hybridMultilevel"/>

</xml_diff>